<commit_message>
Add 21-Drawing-Figures-Exercises and Edit 20-Creating-a-Sprite-Exercises
</commit_message>
<xml_diff>
--- a/Courses/Computer-Modeling-and-IT/Computer-Modeling-and-IT-5-Class/20-Creating-a-Sprite/20-Creating-a-Sprite-Exercises.docx
+++ b/Courses/Computer-Modeling-and-IT/Computer-Modeling-and-IT-5-Class/20-Creating-a-Sprite/20-Creating-a-Sprite-Exercises.docx
@@ -54,6 +54,8 @@
           <w:lang w:val="bg-BG"/>
         </w:rPr>
       </w:pPr>
+      <w:bookmarkStart w:id="0" w:name="_GoBack"/>
+      <w:bookmarkEnd w:id="0"/>
       <w:r>
         <w:rPr>
           <w:lang w:val="bg-BG"/>
@@ -362,8 +364,6 @@
         </w:rPr>
         <w:t>З</w:t>
       </w:r>
-      <w:bookmarkStart w:id="0" w:name="_GoBack"/>
-      <w:bookmarkEnd w:id="0"/>
       <w:r>
         <w:rPr>
           <w:lang w:val="bg-BG"/>
@@ -1709,7 +1709,7 @@
             </wp:anchor>
           </w:drawing>
         </mc:Choice>
-        <mc:Fallback xmlns:cx2="http://schemas.microsoft.com/office/drawing/2015/10/21/chartex" xmlns:cx3="http://schemas.microsoft.com/office/drawing/2016/5/9/chartex" xmlns:cx4="http://schemas.microsoft.com/office/drawing/2016/5/10/chartex" xmlns:cx5="http://schemas.microsoft.com/office/drawing/2016/5/11/chartex" xmlns:cx6="http://schemas.microsoft.com/office/drawing/2016/5/12/chartex" xmlns:cx7="http://schemas.microsoft.com/office/drawing/2016/5/13/chartex" xmlns:cx8="http://schemas.microsoft.com/office/drawing/2016/5/14/chartex" xmlns:aink="http://schemas.microsoft.com/office/drawing/2016/ink" xmlns:am3d="http://schemas.microsoft.com/office/drawing/2017/model3d" xmlns:oel="http://schemas.microsoft.com/office/2019/extlst" xmlns:w16cex="http://schemas.microsoft.com/office/word/2018/wordml/cex" xmlns:w16cid="http://schemas.microsoft.com/office/word/2016/wordml/cid" xmlns:w16="http://schemas.microsoft.com/office/word/2018/wordml" xmlns:w16sdtdh="http://schemas.microsoft.com/office/word/2020/wordml/sdtdatahash">
+        <mc:Fallback xmlns:w16sdtdh="http://schemas.microsoft.com/office/word/2020/wordml/sdtdatahash" xmlns:w16="http://schemas.microsoft.com/office/word/2018/wordml" xmlns:w16cid="http://schemas.microsoft.com/office/word/2016/wordml/cid" xmlns:w16cex="http://schemas.microsoft.com/office/word/2018/wordml/cex" xmlns:oel="http://schemas.microsoft.com/office/2019/extlst" xmlns:am3d="http://schemas.microsoft.com/office/drawing/2017/model3d" xmlns:aink="http://schemas.microsoft.com/office/drawing/2016/ink" xmlns:cx8="http://schemas.microsoft.com/office/drawing/2016/5/14/chartex" xmlns:cx7="http://schemas.microsoft.com/office/drawing/2016/5/13/chartex" xmlns:cx6="http://schemas.microsoft.com/office/drawing/2016/5/12/chartex" xmlns:cx5="http://schemas.microsoft.com/office/drawing/2016/5/11/chartex" xmlns:cx4="http://schemas.microsoft.com/office/drawing/2016/5/10/chartex" xmlns:cx3="http://schemas.microsoft.com/office/drawing/2016/5/9/chartex" xmlns:cx2="http://schemas.microsoft.com/office/drawing/2015/10/21/chartex">
           <w:pict>
             <v:line w14:anchorId="23DA4A24" id="Straight Connector 19" o:spid="_x0000_s1026" style="position:absolute;flip:y;z-index:251659264;visibility:visible;mso-wrap-style:square;mso-width-percent:0;mso-height-percent:0;mso-wrap-distance-left:9pt;mso-wrap-distance-top:0;mso-wrap-distance-right:9pt;mso-wrap-distance-bottom:0;mso-position-horizontal:absolute;mso-position-horizontal-relative:text;mso-position-vertical:absolute;mso-position-vertical-relative:text;mso-width-percent:0;mso-height-percent:0;mso-width-relative:page;mso-height-relative:page" from="-.1pt,5.2pt" to="520.7pt,5.2pt" o:gfxdata="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" strokecolor="#974706 [1609]" strokeweight="1pt">
               <v:stroke endcap="round"/>
@@ -1934,11 +1934,7 @@
         </mc:Choice>
         <mc:Fallback>
           <w:pict>
-            <v:shapetype w14:anchorId="0D7D8A2E" id="_x0000_t202" coordsize="21600,21600" o:spt="202" path="m,l,21600r21600,l21600,xe">
-              <v:stroke joinstyle="miter"/>
-              <v:path gradientshapeok="t" o:connecttype="rect"/>
-            </v:shapetype>
-            <v:shape id="Text Box 4" o:spid="_x0000_s1027" type="#_x0000_t202" style="position:absolute;margin-left:444.65pt;margin-top:8.35pt;width:70.9pt;height:15.9pt;z-index:251661312;visibility:visible;mso-wrap-style:square;mso-width-percent:0;mso-height-percent:0;mso-wrap-distance-left:9pt;mso-wrap-distance-top:0;mso-wrap-distance-right:9pt;mso-wrap-distance-bottom:0;mso-position-horizontal:absolute;mso-position-horizontal-relative:text;mso-position-vertical:absolute;mso-position-vertical-relative:text;mso-width-percent:0;mso-height-percent:0;mso-width-relative:page;mso-height-relative:page;v-text-anchor:middle" o:gfxdata="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" filled="f" stroked="f" strokeweight=".5pt">
+            <v:shape w14:anchorId="0D7D8A2E" id="Text Box 4" o:spid="_x0000_s1027" type="#_x0000_t202" style="position:absolute;margin-left:444.65pt;margin-top:8.35pt;width:70.9pt;height:15.9pt;z-index:251661312;visibility:visible;mso-wrap-style:square;mso-width-percent:0;mso-height-percent:0;mso-wrap-distance-left:9pt;mso-wrap-distance-top:0;mso-wrap-distance-right:9pt;mso-wrap-distance-bottom:0;mso-position-horizontal:absolute;mso-position-horizontal-relative:text;mso-position-vertical:absolute;mso-position-vertical-relative:text;mso-width-percent:0;mso-height-percent:0;mso-width-relative:page;mso-height-relative:page;v-text-anchor:middle" o:gfxdata="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" filled="f" stroked="f" strokeweight=".5pt">
               <v:textbox inset="0,0,0,0">
                 <w:txbxContent>
                   <w:p>
@@ -4463,11 +4459,11 @@
   <w:abstractNum w:abstractNumId="23" w15:restartNumberingAfterBreak="0">
     <w:nsid w:val="478C11DF"/>
     <w:multiLevelType w:val="hybridMultilevel"/>
-    <w:tmpl w:val="C9D2F6EE"/>
-    <w:lvl w:ilvl="0" w:tplc="02EA13F4">
+    <w:tmpl w:val="E828F59A"/>
+    <w:lvl w:ilvl="0" w:tplc="0409000F">
       <w:start w:val="1"/>
       <w:numFmt w:val="decimal"/>
-      <w:lvlText w:val="%1)"/>
+      <w:lvlText w:val="%1."/>
       <w:lvlJc w:val="left"/>
       <w:pPr>
         <w:ind w:left="1080" w:hanging="360"/>
@@ -8133,7 +8129,7 @@
 </file>
 
 <file path=customXml/itemProps1.xml><?xml version="1.0" encoding="utf-8"?>
-<ds:datastoreItem xmlns:ds="http://schemas.openxmlformats.org/officeDocument/2006/customXml" ds:itemID="{5D6A245D-4EF4-458B-9573-5234F17423AB}">
+<ds:datastoreItem xmlns:ds="http://schemas.openxmlformats.org/officeDocument/2006/customXml" ds:itemID="{502832F1-1FAC-4752-9053-F069DFF1C45F}">
   <ds:schemaRefs>
     <ds:schemaRef ds:uri="http://schemas.openxmlformats.org/officeDocument/2006/bibliography"/>
   </ds:schemaRefs>

</xml_diff>

<commit_message>
Fixes and TODOs for creating a sprite exercises
</commit_message>
<xml_diff>
--- a/Courses/Computer-Modeling-and-IT/Computer-Modeling-and-IT-5-Class/20-Creating-a-Sprite/20-Creating-a-Sprite-Exercises.docx
+++ b/Courses/Computer-Modeling-and-IT/Computer-Modeling-and-IT-5-Class/20-Creating-a-Sprite/20-Creating-a-Sprite-Exercises.docx
@@ -1,6 +1,6 @@
 
 <file path=word/document.xml><?xml version="1.0" encoding="utf-8"?>
-<w:document xmlns:wpc="http://schemas.microsoft.com/office/word/2010/wordprocessingCanvas" xmlns:cx="http://schemas.microsoft.com/office/drawing/2014/chartex" xmlns:cx1="http://schemas.microsoft.com/office/drawing/2015/9/8/chartex" xmlns:mc="http://schemas.openxmlformats.org/markup-compatibility/2006" xmlns:o="urn:schemas-microsoft-com:office:office" xmlns:r="http://schemas.openxmlformats.org/officeDocument/2006/relationships" xmlns:m="http://schemas.openxmlformats.org/officeDocument/2006/math" xmlns:v="urn:schemas-microsoft-com:vml" xmlns:wp14="http://schemas.microsoft.com/office/word/2010/wordprocessingDrawing" xmlns:wp="http://schemas.openxmlformats.org/drawingml/2006/wordprocessingDrawing" xmlns:w10="urn:schemas-microsoft-com:office:word" xmlns:w="http://schemas.openxmlformats.org/wordprocessingml/2006/main" xmlns:w14="http://schemas.microsoft.com/office/word/2010/wordml" xmlns:w15="http://schemas.microsoft.com/office/word/2012/wordml" xmlns:w16se="http://schemas.microsoft.com/office/word/2015/wordml/symex" xmlns:wpg="http://schemas.microsoft.com/office/word/2010/wordprocessingGroup" xmlns:wpi="http://schemas.microsoft.com/office/word/2010/wordprocessingInk" xmlns:wne="http://schemas.microsoft.com/office/word/2006/wordml" xmlns:wps="http://schemas.microsoft.com/office/word/2010/wordprocessingShape" mc:Ignorable="w14 w15 w16se wp14">
+<w:document xmlns:wpc="http://schemas.microsoft.com/office/word/2010/wordprocessingCanvas" xmlns:cx="http://schemas.microsoft.com/office/drawing/2014/chartex" xmlns:cx1="http://schemas.microsoft.com/office/drawing/2015/9/8/chartex" xmlns:cx2="http://schemas.microsoft.com/office/drawing/2015/10/21/chartex" xmlns:cx3="http://schemas.microsoft.com/office/drawing/2016/5/9/chartex" xmlns:cx4="http://schemas.microsoft.com/office/drawing/2016/5/10/chartex" xmlns:cx5="http://schemas.microsoft.com/office/drawing/2016/5/11/chartex" xmlns:cx6="http://schemas.microsoft.com/office/drawing/2016/5/12/chartex" xmlns:cx7="http://schemas.microsoft.com/office/drawing/2016/5/13/chartex" xmlns:cx8="http://schemas.microsoft.com/office/drawing/2016/5/14/chartex" xmlns:mc="http://schemas.openxmlformats.org/markup-compatibility/2006" xmlns:aink="http://schemas.microsoft.com/office/drawing/2016/ink" xmlns:am3d="http://schemas.microsoft.com/office/drawing/2017/model3d" xmlns:o="urn:schemas-microsoft-com:office:office" xmlns:oel="http://schemas.microsoft.com/office/2019/extlst" xmlns:r="http://schemas.openxmlformats.org/officeDocument/2006/relationships" xmlns:m="http://schemas.openxmlformats.org/officeDocument/2006/math" xmlns:v="urn:schemas-microsoft-com:vml" xmlns:wp14="http://schemas.microsoft.com/office/word/2010/wordprocessingDrawing" xmlns:wp="http://schemas.openxmlformats.org/drawingml/2006/wordprocessingDrawing" xmlns:w10="urn:schemas-microsoft-com:office:word" xmlns:w="http://schemas.openxmlformats.org/wordprocessingml/2006/main" xmlns:w14="http://schemas.microsoft.com/office/word/2010/wordml" xmlns:w15="http://schemas.microsoft.com/office/word/2012/wordml" xmlns:w16cex="http://schemas.microsoft.com/office/word/2018/wordml/cex" xmlns:w16cid="http://schemas.microsoft.com/office/word/2016/wordml/cid" xmlns:w16="http://schemas.microsoft.com/office/word/2018/wordml" xmlns:w16sdtdh="http://schemas.microsoft.com/office/word/2020/wordml/sdtdatahash" xmlns:w16se="http://schemas.microsoft.com/office/word/2015/wordml/symex" xmlns:wpg="http://schemas.microsoft.com/office/word/2010/wordprocessingGroup" xmlns:wpi="http://schemas.microsoft.com/office/word/2010/wordprocessingInk" xmlns:wne="http://schemas.microsoft.com/office/word/2006/wordml" xmlns:wps="http://schemas.microsoft.com/office/word/2010/wordprocessingShape" mc:Ignorable="w14 w15 w16se w16cid w16 w16cex w16sdtdh wp14">
   <w:body>
     <w:p>
       <w:pPr>
@@ -50,12 +50,11 @@
           <w:ilvl w:val="0"/>
           <w:numId w:val="46"/>
         </w:numPr>
+        <w:ind w:left="284" w:hanging="284"/>
         <w:rPr>
           <w:lang w:val="bg-BG"/>
         </w:rPr>
       </w:pPr>
-      <w:bookmarkStart w:id="0" w:name="_GoBack"/>
-      <w:bookmarkEnd w:id="0"/>
       <w:r>
         <w:rPr>
           <w:lang w:val="bg-BG"/>
@@ -85,6 +84,7 @@
           <w:ilvl w:val="0"/>
           <w:numId w:val="46"/>
         </w:numPr>
+        <w:ind w:left="284" w:hanging="284"/>
         <w:rPr>
           <w:lang w:val="bg-BG"/>
         </w:rPr>
@@ -103,6 +103,7 @@
           <w:ilvl w:val="0"/>
           <w:numId w:val="46"/>
         </w:numPr>
+        <w:ind w:left="284" w:hanging="284"/>
         <w:rPr>
           <w:lang w:val="bg-BG"/>
         </w:rPr>
@@ -121,6 +122,7 @@
           <w:ilvl w:val="0"/>
           <w:numId w:val="46"/>
         </w:numPr>
+        <w:ind w:left="284" w:hanging="284"/>
         <w:rPr>
           <w:lang w:val="bg-BG"/>
         </w:rPr>
@@ -129,15 +131,20 @@
         <w:rPr>
           <w:lang w:val="bg-BG"/>
         </w:rPr>
-        <w:t>Колко костюма минумум трябва да има всеки един спрайт?</w:t>
+        <w:t>Колко костюма мин</w:t>
       </w:r>
-    </w:p>
-    <w:p>
-      <w:pPr>
+      <w:r>
         <w:rPr>
           <w:lang w:val="bg-BG"/>
         </w:rPr>
-      </w:pPr>
+        <w:t>и</w:t>
+      </w:r>
+      <w:r>
+        <w:rPr>
+          <w:lang w:val="bg-BG"/>
+        </w:rPr>
+        <w:t>мум трябва да има всеки един спрайт?</w:t>
+      </w:r>
     </w:p>
     <w:p>
       <w:pPr>
@@ -159,6 +166,7 @@
           <w:ilvl w:val="0"/>
           <w:numId w:val="47"/>
         </w:numPr>
+        <w:ind w:left="426" w:hanging="426"/>
         <w:rPr>
           <w:lang w:val="bg-BG"/>
         </w:rPr>
@@ -172,7 +180,7 @@
     </w:p>
     <w:p>
       <w:pPr>
-        <w:ind w:left="720"/>
+        <w:ind w:left="426" w:hanging="426"/>
         <w:rPr>
           <w:lang w:val="bg-BG"/>
         </w:rPr>
@@ -184,13 +192,34 @@
         <w:t xml:space="preserve">Използвайте графичния редактор на </w:t>
       </w:r>
       <w:r>
-        <w:t>Scratch и с</w:t>
+        <w:rPr>
+          <w:b/>
+          <w:bCs/>
+        </w:rPr>
+        <w:t>Scratch</w:t>
       </w:r>
       <w:r>
+        <w:t xml:space="preserve"> и с</w:t>
+      </w:r>
+      <w:r>
         <w:rPr>
           <w:lang w:val="bg-BG"/>
         </w:rPr>
-        <w:t>ъздайте нов спрайт (герой)</w:t>
+        <w:t xml:space="preserve">ъздайте </w:t>
+      </w:r>
+      <w:r>
+        <w:rPr>
+          <w:b/>
+          <w:bCs/>
+          <w:lang w:val="bg-BG"/>
+        </w:rPr>
+        <w:t>нов спрайт</w:t>
+      </w:r>
+      <w:r>
+        <w:rPr>
+          <w:lang w:val="bg-BG"/>
+        </w:rPr>
+        <w:t xml:space="preserve"> (герой)</w:t>
       </w:r>
       <w:r>
         <w:rPr>
@@ -214,6 +243,28 @@
     </w:p>
     <w:p>
       <w:pPr>
+        <w:ind w:left="426" w:hanging="426"/>
+        <w:rPr>
+          <w:sz w:val="40"/>
+          <w:szCs w:val="40"/>
+        </w:rPr>
+      </w:pPr>
+      <w:bookmarkStart w:id="0" w:name="OLE_LINK1"/>
+      <w:bookmarkStart w:id="1" w:name="OLE_LINK2"/>
+      <w:r>
+        <w:rPr>
+          <w:sz w:val="40"/>
+          <w:szCs w:val="40"/>
+          <w:highlight w:val="yellow"/>
+        </w:rPr>
+        <w:t>TODO: crop image</w:t>
+      </w:r>
+      <w:bookmarkEnd w:id="0"/>
+      <w:bookmarkEnd w:id="1"/>
+    </w:p>
+    <w:p>
+      <w:pPr>
+        <w:ind w:left="851"/>
         <w:rPr>
           <w:lang w:val="bg-BG"/>
         </w:rPr>
@@ -223,17 +274,9 @@
           <w:noProof/>
         </w:rPr>
         <w:drawing>
-          <wp:anchor distT="0" distB="0" distL="114300" distR="114300" simplePos="0" relativeHeight="251658240" behindDoc="1" locked="0" layoutInCell="1" allowOverlap="1" wp14:anchorId="4F0BD9BC" wp14:editId="39EBCA65">
-            <wp:simplePos x="0" y="0"/>
-            <wp:positionH relativeFrom="margin">
-              <wp:align>center</wp:align>
-            </wp:positionH>
-            <wp:positionV relativeFrom="paragraph">
-              <wp:posOffset>49398</wp:posOffset>
-            </wp:positionV>
-            <wp:extent cx="4230806" cy="2118850"/>
-            <wp:effectExtent l="0" t="0" r="0" b="0"/>
-            <wp:wrapNone/>
+          <wp:inline distT="0" distB="0" distL="0" distR="0" wp14:anchorId="4F0BD9BC" wp14:editId="6273A849">
+            <wp:extent cx="5600700" cy="2804913"/>
+            <wp:effectExtent l="12700" t="12700" r="12700" b="14605"/>
             <wp:docPr id="1" name="Picture 1"/>
             <wp:cNvGraphicFramePr>
               <a:graphicFrameLocks xmlns:a="http://schemas.openxmlformats.org/drawingml/2006/main" noChangeAspect="1"/>
@@ -260,11 +303,338 @@
                   <pic:spPr>
                     <a:xfrm>
                       <a:off x="0" y="0"/>
-                      <a:ext cx="4230806" cy="2118850"/>
+                      <a:ext cx="5678942" cy="2844098"/>
                     </a:xfrm>
                     <a:prstGeom prst="rect">
                       <a:avLst/>
                     </a:prstGeom>
+                    <a:ln>
+                      <a:solidFill>
+                        <a:schemeClr val="bg1">
+                          <a:lumMod val="75000"/>
+                        </a:schemeClr>
+                      </a:solidFill>
+                    </a:ln>
+                  </pic:spPr>
+                </pic:pic>
+              </a:graphicData>
+            </a:graphic>
+          </wp:inline>
+        </w:drawing>
+      </w:r>
+      <w:r>
+        <w:rPr>
+          <w:lang w:val="bg-BG"/>
+        </w:rPr>
+        <w:tab/>
+      </w:r>
+    </w:p>
+    <w:p>
+      <w:pPr>
+        <w:pStyle w:val="Heading3"/>
+        <w:numPr>
+          <w:ilvl w:val="0"/>
+          <w:numId w:val="47"/>
+        </w:numPr>
+        <w:ind w:left="426" w:hanging="426"/>
+        <w:rPr>
+          <w:lang w:val="bg-BG"/>
+        </w:rPr>
+      </w:pPr>
+      <w:r>
+        <w:rPr>
+          <w:lang w:val="bg-BG"/>
+        </w:rPr>
+        <w:t xml:space="preserve">Търсене на </w:t>
+      </w:r>
+      <w:r>
+        <w:rPr>
+          <w:lang w:val="bg-BG"/>
+        </w:rPr>
+        <w:t>З</w:t>
+      </w:r>
+      <w:r>
+        <w:rPr>
+          <w:lang w:val="bg-BG"/>
+        </w:rPr>
+        <w:t>емята</w:t>
+      </w:r>
+    </w:p>
+    <w:p>
+      <w:pPr>
+        <w:rPr>
+          <w:lang w:val="bg-BG"/>
+        </w:rPr>
+      </w:pPr>
+      <w:r>
+        <w:rPr>
+          <w:lang w:val="bg-BG"/>
+        </w:rPr>
+        <w:t>Намерете планета</w:t>
+      </w:r>
+      <w:r>
+        <w:rPr>
+          <w:lang w:val="bg-BG"/>
+        </w:rPr>
+        <w:t>, която</w:t>
+      </w:r>
+      <w:r>
+        <w:rPr>
+          <w:lang w:val="bg-BG"/>
+        </w:rPr>
+        <w:t xml:space="preserve"> прилича на </w:t>
+      </w:r>
+      <w:r>
+        <w:rPr>
+          <w:b/>
+          <w:lang w:val="bg-BG"/>
+        </w:rPr>
+        <w:t>Земята</w:t>
+      </w:r>
+      <w:r>
+        <w:rPr>
+          <w:lang w:val="bg-BG"/>
+        </w:rPr>
+        <w:t>,</w:t>
+      </w:r>
+      <w:r>
+        <w:rPr>
+          <w:lang w:val="bg-BG"/>
+        </w:rPr>
+        <w:t xml:space="preserve"> в секцията с готови спрайтове</w:t>
+      </w:r>
+      <w:r>
+        <w:rPr>
+          <w:lang w:val="bg-BG"/>
+        </w:rPr>
+        <w:t>.</w:t>
+      </w:r>
+    </w:p>
+    <w:p>
+      <w:pPr>
+        <w:ind w:left="720" w:firstLine="2824"/>
+        <w:rPr>
+          <w:lang w:val="bg-BG"/>
+        </w:rPr>
+      </w:pPr>
+      <w:r>
+        <w:rPr>
+          <w:noProof/>
+        </w:rPr>
+        <w:drawing>
+          <wp:inline distT="0" distB="0" distL="0" distR="0" wp14:anchorId="262DE7DE" wp14:editId="38603F0E">
+            <wp:extent cx="1962150" cy="2260915"/>
+            <wp:effectExtent l="0" t="0" r="0" b="0"/>
+            <wp:docPr id="25" name="Picture 25"/>
+            <wp:cNvGraphicFramePr>
+              <a:graphicFrameLocks xmlns:a="http://schemas.openxmlformats.org/drawingml/2006/main" noChangeAspect="1"/>
+            </wp:cNvGraphicFramePr>
+            <a:graphic xmlns:a="http://schemas.openxmlformats.org/drawingml/2006/main">
+              <a:graphicData uri="http://schemas.openxmlformats.org/drawingml/2006/picture">
+                <pic:pic xmlns:pic="http://schemas.openxmlformats.org/drawingml/2006/picture">
+                  <pic:nvPicPr>
+                    <pic:cNvPr id="25" name="Annotation 2023-08-14 095345.png"/>
+                    <pic:cNvPicPr/>
+                  </pic:nvPicPr>
+                  <pic:blipFill>
+                    <a:blip r:embed="rId9" cstate="print">
+                      <a:extLst>
+                        <a:ext uri="{28A0092B-C50C-407E-A947-70E740481C1C}">
+                          <a14:useLocalDpi xmlns:a14="http://schemas.microsoft.com/office/drawing/2010/main" val="0"/>
+                        </a:ext>
+                      </a:extLst>
+                    </a:blip>
+                    <a:stretch>
+                      <a:fillRect/>
+                    </a:stretch>
+                  </pic:blipFill>
+                  <pic:spPr>
+                    <a:xfrm>
+                      <a:off x="0" y="0"/>
+                      <a:ext cx="1980304" cy="2281833"/>
+                    </a:xfrm>
+                    <a:prstGeom prst="rect">
+                      <a:avLst/>
+                    </a:prstGeom>
+                  </pic:spPr>
+                </pic:pic>
+              </a:graphicData>
+            </a:graphic>
+          </wp:inline>
+        </w:drawing>
+      </w:r>
+    </w:p>
+    <w:p>
+      <w:pPr>
+        <w:pStyle w:val="Heading3"/>
+        <w:numPr>
+          <w:ilvl w:val="0"/>
+          <w:numId w:val="47"/>
+        </w:numPr>
+        <w:ind w:left="426" w:hanging="426"/>
+        <w:rPr>
+          <w:lang w:val="bg-BG"/>
+        </w:rPr>
+      </w:pPr>
+      <w:r>
+        <w:rPr>
+          <w:lang w:val="bg-BG"/>
+        </w:rPr>
+        <w:lastRenderedPageBreak/>
+        <w:t>Добавяне на космически фон</w:t>
+      </w:r>
+    </w:p>
+    <w:p>
+      <w:pPr>
+        <w:rPr>
+          <w:lang w:val="bg-BG"/>
+        </w:rPr>
+      </w:pPr>
+      <w:r>
+        <w:rPr>
+          <w:lang w:val="bg-BG"/>
+        </w:rPr>
+        <w:t xml:space="preserve">Потърсете и </w:t>
+      </w:r>
+      <w:r>
+        <w:rPr>
+          <w:b/>
+          <w:bCs/>
+          <w:lang w:val="bg-BG"/>
+        </w:rPr>
+        <w:t xml:space="preserve">свалете </w:t>
+      </w:r>
+      <w:r>
+        <w:rPr>
+          <w:b/>
+          <w:bCs/>
+          <w:lang w:val="bg-BG"/>
+        </w:rPr>
+        <w:t>космическа снимка</w:t>
+      </w:r>
+      <w:r>
+        <w:rPr>
+          <w:lang w:val="bg-BG"/>
+        </w:rPr>
+        <w:t xml:space="preserve"> от интернет</w:t>
+      </w:r>
+      <w:r>
+        <w:rPr>
+          <w:lang w:val="bg-BG"/>
+        </w:rPr>
+        <w:t xml:space="preserve">, която да е подходяща за </w:t>
+      </w:r>
+      <w:r>
+        <w:rPr>
+          <w:b/>
+          <w:bCs/>
+          <w:lang w:val="bg-BG"/>
+        </w:rPr>
+        <w:t>фон на сцената</w:t>
+      </w:r>
+      <w:r>
+        <w:rPr>
+          <w:lang w:val="bg-BG"/>
+        </w:rPr>
+        <w:t xml:space="preserve"> ни. След това я добавете като фон в </w:t>
+      </w:r>
+      <w:r>
+        <w:rPr>
+          <w:b/>
+        </w:rPr>
+        <w:t>Scratch</w:t>
+      </w:r>
+      <w:r>
+        <w:rPr>
+          <w:lang w:val="bg-BG"/>
+        </w:rPr>
+        <w:t>.</w:t>
+      </w:r>
+    </w:p>
+    <w:p>
+      <w:pPr>
+        <w:ind w:left="720"/>
+        <w:rPr>
+          <w:lang w:val="bg-BG"/>
+        </w:rPr>
+      </w:pPr>
+      <w:r>
+        <w:rPr>
+          <w:noProof/>
+        </w:rPr>
+        <w:drawing>
+          <wp:anchor distT="0" distB="0" distL="114300" distR="114300" simplePos="0" relativeHeight="251661312" behindDoc="1" locked="0" layoutInCell="1" allowOverlap="1" wp14:anchorId="74F0965A" wp14:editId="7F9895F8">
+            <wp:simplePos x="0" y="0"/>
+            <wp:positionH relativeFrom="margin">
+              <wp:posOffset>3684905</wp:posOffset>
+            </wp:positionH>
+            <wp:positionV relativeFrom="paragraph">
+              <wp:posOffset>5080</wp:posOffset>
+            </wp:positionV>
+            <wp:extent cx="2301623" cy="2557780"/>
+            <wp:effectExtent l="12700" t="12700" r="10160" b="7620"/>
+            <wp:wrapNone/>
+            <wp:docPr id="27" name="Picture 27"/>
+            <wp:cNvGraphicFramePr>
+              <a:graphicFrameLocks xmlns:a="http://schemas.openxmlformats.org/drawingml/2006/main" noChangeAspect="1"/>
+            </wp:cNvGraphicFramePr>
+            <a:graphic xmlns:a="http://schemas.openxmlformats.org/drawingml/2006/main">
+              <a:graphicData uri="http://schemas.openxmlformats.org/drawingml/2006/picture">
+                <pic:pic xmlns:pic="http://schemas.openxmlformats.org/drawingml/2006/picture">
+                  <pic:nvPicPr>
+                    <pic:cNvPr id="27" name="Annotation 2023-08-14 101157.png"/>
+                    <pic:cNvPicPr/>
+                  </pic:nvPicPr>
+                  <pic:blipFill rotWithShape="1">
+                    <a:blip r:embed="rId10">
+                      <a:extLst>
+                        <a:ext uri="{28A0092B-C50C-407E-A947-70E740481C1C}">
+                          <a14:useLocalDpi xmlns:a14="http://schemas.microsoft.com/office/drawing/2010/main" val="0"/>
+                        </a:ext>
+                      </a:extLst>
+                    </a:blip>
+                    <a:srcRect l="1347" t="4220" r="917"/>
+                    <a:stretch/>
+                  </pic:blipFill>
+                  <pic:spPr bwMode="auto">
+                    <a:xfrm>
+                      <a:off x="0" y="0"/>
+                      <a:ext cx="2302194" cy="2558415"/>
+                    </a:xfrm>
+                    <a:prstGeom prst="rect">
+                      <a:avLst/>
+                    </a:prstGeom>
+                    <a:ln w="9525" cap="flat" cmpd="sng" algn="ctr">
+                      <a:solidFill>
+                        <a:sysClr val="window" lastClr="FFFFFF">
+                          <a:lumMod val="75000"/>
+                        </a:sysClr>
+                      </a:solidFill>
+                      <a:prstDash val="solid"/>
+                      <a:round/>
+                      <a:headEnd type="none" w="med" len="med"/>
+                      <a:tailEnd type="none" w="med" len="med"/>
+                      <a:extLst>
+                        <a:ext uri="{C807C97D-BFC1-408E-A445-0C87EB9F89A2}">
+                          <ask:lineSketchStyleProps xmlns:ask="http://schemas.microsoft.com/office/drawing/2018/sketchyshapes" sd="0">
+                            <a:custGeom>
+                              <a:avLst/>
+                              <a:gdLst/>
+                              <a:ahLst/>
+                              <a:cxnLst/>
+                              <a:rect l="0" t="0" r="0" b="0"/>
+                              <a:pathLst/>
+                            </a:custGeom>
+                            <ask:type/>
+                          </ask:lineSketchStyleProps>
+                        </a:ext>
+                      </a:extLst>
+                    </a:ln>
+                    <a:extLst>
+                      <a:ext uri="{53640926-AAD7-44D8-BBD7-CCE9431645EC}">
+                        <a14:shadowObscured xmlns:a14="http://schemas.microsoft.com/office/drawing/2010/main"/>
+                      </a:ext>
+                    </a:extLst>
                   </pic:spPr>
                 </pic:pic>
               </a:graphicData>
@@ -280,353 +650,10 @@
       </w:r>
       <w:r>
         <w:rPr>
-          <w:lang w:val="bg-BG"/>
-        </w:rPr>
-        <w:tab/>
-      </w:r>
-    </w:p>
-    <w:p>
-      <w:pPr>
-        <w:rPr>
-          <w:lang w:val="bg-BG"/>
-        </w:rPr>
-      </w:pPr>
-    </w:p>
-    <w:p>
-      <w:pPr>
-        <w:rPr>
-          <w:lang w:val="bg-BG"/>
-        </w:rPr>
-      </w:pPr>
-    </w:p>
-    <w:p>
-      <w:pPr>
-        <w:rPr>
-          <w:lang w:val="bg-BG"/>
-        </w:rPr>
-      </w:pPr>
-    </w:p>
-    <w:p>
-      <w:pPr>
-        <w:rPr>
-          <w:lang w:val="bg-BG"/>
-        </w:rPr>
-      </w:pPr>
-    </w:p>
-    <w:p>
-      <w:pPr>
-        <w:rPr>
-          <w:lang w:val="bg-BG"/>
-        </w:rPr>
-      </w:pPr>
-    </w:p>
-    <w:p>
-      <w:pPr>
-        <w:rPr>
-          <w:lang w:val="bg-BG"/>
-        </w:rPr>
-      </w:pPr>
-    </w:p>
-    <w:p>
-      <w:pPr>
-        <w:rPr>
-          <w:lang w:val="bg-BG"/>
-        </w:rPr>
-      </w:pPr>
-    </w:p>
-    <w:p>
-      <w:pPr>
-        <w:rPr>
-          <w:lang w:val="bg-BG"/>
-        </w:rPr>
-      </w:pPr>
-    </w:p>
-    <w:p>
-      <w:pPr>
-        <w:pStyle w:val="Heading3"/>
-        <w:numPr>
-          <w:ilvl w:val="0"/>
-          <w:numId w:val="47"/>
-        </w:numPr>
-        <w:rPr>
-          <w:lang w:val="bg-BG"/>
-        </w:rPr>
-      </w:pPr>
-      <w:r>
-        <w:rPr>
-          <w:lang w:val="bg-BG"/>
-        </w:rPr>
-        <w:t xml:space="preserve">Търсене на </w:t>
-      </w:r>
-      <w:r>
-        <w:rPr>
-          <w:lang w:val="bg-BG"/>
-        </w:rPr>
-        <w:t>З</w:t>
-      </w:r>
-      <w:r>
-        <w:rPr>
-          <w:lang w:val="bg-BG"/>
-        </w:rPr>
-        <w:t>емята</w:t>
-      </w:r>
-    </w:p>
-    <w:p>
-      <w:pPr>
-        <w:ind w:left="720"/>
-        <w:rPr>
-          <w:lang w:val="bg-BG"/>
-        </w:rPr>
-      </w:pPr>
-      <w:r>
-        <w:rPr>
-          <w:lang w:val="bg-BG"/>
-        </w:rPr>
-        <w:t>Намерете планета</w:t>
-      </w:r>
-      <w:r>
-        <w:rPr>
-          <w:lang w:val="bg-BG"/>
-        </w:rPr>
-        <w:t>, която</w:t>
-      </w:r>
-      <w:r>
-        <w:rPr>
-          <w:lang w:val="bg-BG"/>
-        </w:rPr>
-        <w:t xml:space="preserve"> прилича на </w:t>
-      </w:r>
-      <w:r>
-        <w:rPr>
-          <w:b/>
-          <w:lang w:val="bg-BG"/>
-        </w:rPr>
-        <w:t>Земята</w:t>
-      </w:r>
-      <w:r>
-        <w:rPr>
-          <w:lang w:val="bg-BG"/>
-        </w:rPr>
-        <w:t>,</w:t>
-      </w:r>
-      <w:r>
-        <w:rPr>
-          <w:lang w:val="bg-BG"/>
-        </w:rPr>
-        <w:t xml:space="preserve"> в секцията с готови спрайтове.</w:t>
-      </w:r>
-    </w:p>
-    <w:p>
-      <w:pPr>
-        <w:ind w:left="720"/>
-        <w:rPr>
-          <w:lang w:val="bg-BG"/>
-        </w:rPr>
-      </w:pPr>
-      <w:r>
-        <w:rPr>
           <w:noProof/>
         </w:rPr>
         <w:drawing>
-          <wp:anchor distT="0" distB="0" distL="114300" distR="114300" simplePos="0" relativeHeight="251659264" behindDoc="1" locked="0" layoutInCell="1" allowOverlap="1" wp14:anchorId="262DE7DE" wp14:editId="41DCC873">
-            <wp:simplePos x="0" y="0"/>
-            <wp:positionH relativeFrom="margin">
-              <wp:align>center</wp:align>
-            </wp:positionH>
-            <wp:positionV relativeFrom="paragraph">
-              <wp:posOffset>126810</wp:posOffset>
-            </wp:positionV>
-            <wp:extent cx="2220807" cy="2558955"/>
-            <wp:effectExtent l="0" t="0" r="8255" b="0"/>
-            <wp:wrapNone/>
-            <wp:docPr id="25" name="Picture 25"/>
-            <wp:cNvGraphicFramePr>
-              <a:graphicFrameLocks xmlns:a="http://schemas.openxmlformats.org/drawingml/2006/main" noChangeAspect="1"/>
-            </wp:cNvGraphicFramePr>
-            <a:graphic xmlns:a="http://schemas.openxmlformats.org/drawingml/2006/main">
-              <a:graphicData uri="http://schemas.openxmlformats.org/drawingml/2006/picture">
-                <pic:pic xmlns:pic="http://schemas.openxmlformats.org/drawingml/2006/picture">
-                  <pic:nvPicPr>
-                    <pic:cNvPr id="25" name="Annotation 2023-08-14 095345.png"/>
-                    <pic:cNvPicPr/>
-                  </pic:nvPicPr>
-                  <pic:blipFill>
-                    <a:blip r:embed="rId9">
-                      <a:extLst>
-                        <a:ext uri="{28A0092B-C50C-407E-A947-70E740481C1C}">
-                          <a14:useLocalDpi xmlns:a14="http://schemas.microsoft.com/office/drawing/2010/main" val="0"/>
-                        </a:ext>
-                      </a:extLst>
-                    </a:blip>
-                    <a:stretch>
-                      <a:fillRect/>
-                    </a:stretch>
-                  </pic:blipFill>
-                  <pic:spPr>
-                    <a:xfrm>
-                      <a:off x="0" y="0"/>
-                      <a:ext cx="2220807" cy="2558955"/>
-                    </a:xfrm>
-                    <a:prstGeom prst="rect">
-                      <a:avLst/>
-                    </a:prstGeom>
-                  </pic:spPr>
-                </pic:pic>
-              </a:graphicData>
-            </a:graphic>
-            <wp14:sizeRelH relativeFrom="margin">
-              <wp14:pctWidth>0</wp14:pctWidth>
-            </wp14:sizeRelH>
-            <wp14:sizeRelV relativeFrom="margin">
-              <wp14:pctHeight>0</wp14:pctHeight>
-            </wp14:sizeRelV>
-          </wp:anchor>
-        </w:drawing>
-      </w:r>
-    </w:p>
-    <w:p>
-      <w:pPr>
-        <w:ind w:left="720"/>
-        <w:rPr>
-          <w:lang w:val="bg-BG"/>
-        </w:rPr>
-      </w:pPr>
-    </w:p>
-    <w:p>
-      <w:pPr>
-        <w:ind w:left="720"/>
-        <w:rPr>
-          <w:lang w:val="bg-BG"/>
-        </w:rPr>
-      </w:pPr>
-    </w:p>
-    <w:p>
-      <w:pPr>
-        <w:ind w:left="720"/>
-        <w:rPr>
-          <w:lang w:val="bg-BG"/>
-        </w:rPr>
-      </w:pPr>
-    </w:p>
-    <w:p>
-      <w:pPr>
-        <w:rPr>
-          <w:lang w:val="bg-BG"/>
-        </w:rPr>
-      </w:pPr>
-    </w:p>
-    <w:p>
-      <w:pPr>
-        <w:rPr>
-          <w:lang w:val="bg-BG"/>
-        </w:rPr>
-      </w:pPr>
-    </w:p>
-    <w:p>
-      <w:pPr>
-        <w:rPr>
-          <w:lang w:val="bg-BG"/>
-        </w:rPr>
-      </w:pPr>
-    </w:p>
-    <w:p>
-      <w:pPr>
-        <w:rPr>
-          <w:lang w:val="bg-BG"/>
-        </w:rPr>
-      </w:pPr>
-    </w:p>
-    <w:p>
-      <w:pPr>
-        <w:rPr>
-          <w:lang w:val="bg-BG"/>
-        </w:rPr>
-      </w:pPr>
-    </w:p>
-    <w:p>
-      <w:pPr>
-        <w:rPr>
-          <w:lang w:val="bg-BG"/>
-        </w:rPr>
-      </w:pPr>
-    </w:p>
-    <w:p>
-      <w:pPr>
-        <w:rPr>
-          <w:lang w:val="bg-BG"/>
-        </w:rPr>
-      </w:pPr>
-    </w:p>
-    <w:p>
-      <w:pPr>
-        <w:pStyle w:val="Heading3"/>
-        <w:numPr>
-          <w:ilvl w:val="0"/>
-          <w:numId w:val="47"/>
-        </w:numPr>
-        <w:rPr>
-          <w:lang w:val="bg-BG"/>
-        </w:rPr>
-      </w:pPr>
-      <w:r>
-        <w:rPr>
-          <w:lang w:val="bg-BG"/>
-        </w:rPr>
-        <w:lastRenderedPageBreak/>
-        <w:t>Добавяне на космически фон</w:t>
-      </w:r>
-    </w:p>
-    <w:p>
-      <w:pPr>
-        <w:ind w:left="720"/>
-        <w:rPr>
-          <w:lang w:val="bg-BG"/>
-        </w:rPr>
-      </w:pPr>
-      <w:r>
-        <w:rPr>
-          <w:lang w:val="bg-BG"/>
-        </w:rPr>
-        <w:t xml:space="preserve">Потърсете и свалете </w:t>
-      </w:r>
-      <w:r>
-        <w:rPr>
-          <w:lang w:val="bg-BG"/>
-        </w:rPr>
-        <w:t>космическа снимка от интернет</w:t>
-      </w:r>
-      <w:r>
-        <w:rPr>
-          <w:lang w:val="bg-BG"/>
-        </w:rPr>
-        <w:t xml:space="preserve">, която да е подходяща за фон на сцената ни. След това я добавете като фон в </w:t>
-      </w:r>
-      <w:r>
-        <w:rPr>
-          <w:b/>
-        </w:rPr>
-        <w:t>Scratch</w:t>
-      </w:r>
-      <w:r>
-        <w:rPr>
-          <w:lang w:val="bg-BG"/>
-        </w:rPr>
-        <w:t>.</w:t>
-      </w:r>
-    </w:p>
-    <w:p>
-      <w:pPr>
-        <w:ind w:left="720"/>
-        <w:rPr>
-          <w:lang w:val="bg-BG"/>
-        </w:rPr>
-      </w:pPr>
-      <w:r>
-        <w:rPr>
-          <w:noProof/>
-        </w:rPr>
-        <w:drawing>
-          <wp:anchor distT="0" distB="0" distL="114300" distR="114300" simplePos="0" relativeHeight="251660288" behindDoc="1" locked="0" layoutInCell="1" allowOverlap="1" wp14:anchorId="17376B41" wp14:editId="6A689669">
+          <wp:anchor distT="0" distB="0" distL="114300" distR="114300" simplePos="0" relativeHeight="251660288" behindDoc="1" locked="0" layoutInCell="1" allowOverlap="1" wp14:anchorId="17376B41" wp14:editId="73FB11A4">
             <wp:simplePos x="0" y="0"/>
             <wp:positionH relativeFrom="margin">
               <wp:posOffset>616898</wp:posOffset>
@@ -635,7 +662,7 @@
               <wp:posOffset>6350</wp:posOffset>
             </wp:positionV>
             <wp:extent cx="2497541" cy="2548541"/>
-            <wp:effectExtent l="0" t="0" r="0" b="4445"/>
+            <wp:effectExtent l="12700" t="12700" r="17145" b="17145"/>
             <wp:wrapNone/>
             <wp:docPr id="26" name="Picture 26"/>
             <wp:cNvGraphicFramePr>
@@ -649,7 +676,7 @@
                     <pic:cNvPicPr/>
                   </pic:nvPicPr>
                   <pic:blipFill>
-                    <a:blip r:embed="rId10">
+                    <a:blip r:embed="rId11">
                       <a:extLst>
                         <a:ext uri="{28A0092B-C50C-407E-A947-70E740481C1C}">
                           <a14:useLocalDpi xmlns:a14="http://schemas.microsoft.com/office/drawing/2010/main" val="0"/>
@@ -668,66 +695,13 @@
                     <a:prstGeom prst="rect">
                       <a:avLst/>
                     </a:prstGeom>
-                  </pic:spPr>
-                </pic:pic>
-              </a:graphicData>
-            </a:graphic>
-            <wp14:sizeRelH relativeFrom="margin">
-              <wp14:pctWidth>0</wp14:pctWidth>
-            </wp14:sizeRelH>
-            <wp14:sizeRelV relativeFrom="margin">
-              <wp14:pctHeight>0</wp14:pctHeight>
-            </wp14:sizeRelV>
-          </wp:anchor>
-        </w:drawing>
-      </w:r>
-      <w:r>
-        <w:rPr>
-          <w:noProof/>
-        </w:rPr>
-        <w:drawing>
-          <wp:anchor distT="0" distB="0" distL="114300" distR="114300" simplePos="0" relativeHeight="251661312" behindDoc="1" locked="0" layoutInCell="1" allowOverlap="1" wp14:anchorId="74F0965A" wp14:editId="15CF2BFA">
-            <wp:simplePos x="0" y="0"/>
-            <wp:positionH relativeFrom="margin">
-              <wp:posOffset>3652170</wp:posOffset>
-            </wp:positionH>
-            <wp:positionV relativeFrom="paragraph">
-              <wp:posOffset>5080</wp:posOffset>
-            </wp:positionV>
-            <wp:extent cx="2257119" cy="2558955"/>
-            <wp:effectExtent l="0" t="0" r="0" b="0"/>
-            <wp:wrapNone/>
-            <wp:docPr id="27" name="Picture 27"/>
-            <wp:cNvGraphicFramePr>
-              <a:graphicFrameLocks xmlns:a="http://schemas.openxmlformats.org/drawingml/2006/main" noChangeAspect="1"/>
-            </wp:cNvGraphicFramePr>
-            <a:graphic xmlns:a="http://schemas.openxmlformats.org/drawingml/2006/main">
-              <a:graphicData uri="http://schemas.openxmlformats.org/drawingml/2006/picture">
-                <pic:pic xmlns:pic="http://schemas.openxmlformats.org/drawingml/2006/picture">
-                  <pic:nvPicPr>
-                    <pic:cNvPr id="27" name="Annotation 2023-08-14 101157.png"/>
-                    <pic:cNvPicPr/>
-                  </pic:nvPicPr>
-                  <pic:blipFill>
-                    <a:blip r:embed="rId11">
-                      <a:extLst>
-                        <a:ext uri="{28A0092B-C50C-407E-A947-70E740481C1C}">
-                          <a14:useLocalDpi xmlns:a14="http://schemas.microsoft.com/office/drawing/2010/main" val="0"/>
-                        </a:ext>
-                      </a:extLst>
-                    </a:blip>
-                    <a:stretch>
-                      <a:fillRect/>
-                    </a:stretch>
-                  </pic:blipFill>
-                  <pic:spPr>
-                    <a:xfrm>
-                      <a:off x="0" y="0"/>
-                      <a:ext cx="2257119" cy="2558955"/>
-                    </a:xfrm>
-                    <a:prstGeom prst="rect">
-                      <a:avLst/>
-                    </a:prstGeom>
+                    <a:ln>
+                      <a:solidFill>
+                        <a:schemeClr val="bg1">
+                          <a:lumMod val="75000"/>
+                        </a:schemeClr>
+                      </a:solidFill>
+                    </a:ln>
                   </pic:spPr>
                 </pic:pic>
               </a:graphicData>
@@ -837,27 +811,13 @@
     </w:p>
     <w:p>
       <w:pPr>
-        <w:ind w:left="720"/>
-        <w:rPr>
-          <w:lang w:val="bg-BG"/>
-        </w:rPr>
-      </w:pPr>
-    </w:p>
-    <w:p>
-      <w:pPr>
-        <w:ind w:left="720"/>
-        <w:rPr>
-          <w:lang w:val="bg-BG"/>
-        </w:rPr>
-      </w:pPr>
-    </w:p>
-    <w:p>
-      <w:pPr>
         <w:pStyle w:val="Heading3"/>
         <w:numPr>
           <w:ilvl w:val="0"/>
           <w:numId w:val="47"/>
         </w:numPr>
+        <w:spacing w:before="400"/>
+        <w:ind w:left="426" w:hanging="426"/>
         <w:rPr>
           <w:lang w:val="bg-BG"/>
         </w:rPr>
@@ -877,6 +837,75 @@
     </w:p>
     <w:p>
       <w:pPr>
+        <w:rPr>
+          <w:lang w:val="bg-BG"/>
+        </w:rPr>
+      </w:pPr>
+      <w:r>
+        <w:rPr>
+          <w:lang w:val="bg-BG"/>
+        </w:rPr>
+        <w:t xml:space="preserve">Създайте </w:t>
+      </w:r>
+      <w:r>
+        <w:rPr>
+          <w:b/>
+          <w:lang w:val="bg-BG"/>
+        </w:rPr>
+        <w:t>нов</w:t>
+      </w:r>
+      <w:r>
+        <w:rPr>
+          <w:lang w:val="bg-BG"/>
+        </w:rPr>
+        <w:t xml:space="preserve"> </w:t>
+      </w:r>
+      <w:r>
+        <w:rPr>
+          <w:b/>
+          <w:lang w:val="bg-BG"/>
+        </w:rPr>
+        <w:t>костюм</w:t>
+      </w:r>
+      <w:r>
+        <w:rPr>
+          <w:lang w:val="bg-BG"/>
+        </w:rPr>
+        <w:t xml:space="preserve"> на космонавта, в който космонавтът да бъде </w:t>
+      </w:r>
+      <w:r>
+        <w:rPr>
+          <w:b/>
+          <w:bCs/>
+          <w:lang w:val="bg-BG"/>
+        </w:rPr>
+        <w:t>без своя скафандър</w:t>
+      </w:r>
+      <w:r>
+        <w:rPr>
+          <w:lang w:val="bg-BG"/>
+        </w:rPr>
+        <w:t>.</w:t>
+      </w:r>
+    </w:p>
+    <w:p>
+      <w:pPr>
+        <w:ind w:left="720" w:hanging="720"/>
+        <w:rPr>
+          <w:lang w:val="bg-BG"/>
+        </w:rPr>
+      </w:pPr>
+      <w:r>
+        <w:rPr>
+          <w:sz w:val="40"/>
+          <w:szCs w:val="40"/>
+          <w:highlight w:val="yellow"/>
+        </w:rPr>
+        <w:t>TODO: crop image</w:t>
+      </w:r>
+    </w:p>
+    <w:p>
+      <w:pPr>
         <w:ind w:left="720"/>
         <w:rPr>
           <w:lang w:val="bg-BG"/>
@@ -887,18 +916,10 @@
           <w:noProof/>
         </w:rPr>
         <w:drawing>
-          <wp:anchor distT="0" distB="0" distL="114300" distR="114300" simplePos="0" relativeHeight="251662336" behindDoc="1" locked="0" layoutInCell="1" allowOverlap="1" wp14:anchorId="7F29F2AB" wp14:editId="164704B5">
-            <wp:simplePos x="0" y="0"/>
-            <wp:positionH relativeFrom="margin">
-              <wp:align>center</wp:align>
-            </wp:positionH>
-            <wp:positionV relativeFrom="paragraph">
-              <wp:posOffset>578504</wp:posOffset>
-            </wp:positionV>
+          <wp:inline distT="0" distB="0" distL="0" distR="0" wp14:anchorId="0F532AAF" wp14:editId="049923E4">
             <wp:extent cx="5349922" cy="2539354"/>
-            <wp:effectExtent l="0" t="0" r="3175" b="0"/>
-            <wp:wrapNone/>
-            <wp:docPr id="30" name="Picture 30"/>
+            <wp:effectExtent l="0" t="0" r="0" b="1270"/>
+            <wp:docPr id="30" name="Picture 30" descr="A cartoon of a person in space suit&#10;&#10;Description automatically generated"/>
             <wp:cNvGraphicFramePr>
               <a:graphicFrameLocks xmlns:a="http://schemas.openxmlformats.org/drawingml/2006/main" noChangeAspect="1"/>
             </wp:cNvGraphicFramePr>
@@ -906,7 +927,7 @@
               <a:graphicData uri="http://schemas.openxmlformats.org/drawingml/2006/picture">
                 <pic:pic xmlns:pic="http://schemas.openxmlformats.org/drawingml/2006/picture">
                   <pic:nvPicPr>
-                    <pic:cNvPr id="30" name="Annotation 2023-08-14 103517.png"/>
+                    <pic:cNvPr id="30" name="Picture 30" descr="A cartoon of a person in space suit&#10;&#10;Description automatically generated"/>
                     <pic:cNvPicPr/>
                   </pic:nvPicPr>
                   <pic:blipFill>
@@ -933,46 +954,8 @@
                 </pic:pic>
               </a:graphicData>
             </a:graphic>
-            <wp14:sizeRelH relativeFrom="margin">
-              <wp14:pctWidth>0</wp14:pctWidth>
-            </wp14:sizeRelH>
-            <wp14:sizeRelV relativeFrom="margin">
-              <wp14:pctHeight>0</wp14:pctHeight>
-            </wp14:sizeRelV>
-          </wp:anchor>
+          </wp:inline>
         </w:drawing>
-      </w:r>
-      <w:r>
-        <w:rPr>
-          <w:lang w:val="bg-BG"/>
-        </w:rPr>
-        <w:t xml:space="preserve">Създайте </w:t>
-      </w:r>
-      <w:r>
-        <w:rPr>
-          <w:b/>
-          <w:lang w:val="bg-BG"/>
-        </w:rPr>
-        <w:t>нов</w:t>
-      </w:r>
-      <w:r>
-        <w:rPr>
-          <w:lang w:val="bg-BG"/>
-        </w:rPr>
-        <w:t xml:space="preserve"> </w:t>
-      </w:r>
-      <w:r>
-        <w:rPr>
-          <w:b/>
-          <w:lang w:val="bg-BG"/>
-        </w:rPr>
-        <w:t>костюм</w:t>
-      </w:r>
-      <w:r>
-        <w:rPr>
-          <w:lang w:val="bg-BG"/>
-        </w:rPr>
-        <w:t xml:space="preserve"> на космонавта, в който космонавтът да бъде без своя скафандър.</w:t>
       </w:r>
     </w:p>
     <w:sectPr>
@@ -988,7 +971,7 @@
 </file>
 
 <file path=word/endnotes.xml><?xml version="1.0" encoding="utf-8"?>
-<w:endnotes xmlns:wpc="http://schemas.microsoft.com/office/word/2010/wordprocessingCanvas" xmlns:cx="http://schemas.microsoft.com/office/drawing/2014/chartex" xmlns:cx1="http://schemas.microsoft.com/office/drawing/2015/9/8/chartex" xmlns:mc="http://schemas.openxmlformats.org/markup-compatibility/2006" xmlns:o="urn:schemas-microsoft-com:office:office" xmlns:r="http://schemas.openxmlformats.org/officeDocument/2006/relationships" xmlns:m="http://schemas.openxmlformats.org/officeDocument/2006/math" xmlns:v="urn:schemas-microsoft-com:vml" xmlns:wp14="http://schemas.microsoft.com/office/word/2010/wordprocessingDrawing" xmlns:wp="http://schemas.openxmlformats.org/drawingml/2006/wordprocessingDrawing" xmlns:w10="urn:schemas-microsoft-com:office:word" xmlns:w="http://schemas.openxmlformats.org/wordprocessingml/2006/main" xmlns:w14="http://schemas.microsoft.com/office/word/2010/wordml" xmlns:w15="http://schemas.microsoft.com/office/word/2012/wordml" xmlns:w16se="http://schemas.microsoft.com/office/word/2015/wordml/symex" xmlns:wpg="http://schemas.microsoft.com/office/word/2010/wordprocessingGroup" xmlns:wpi="http://schemas.microsoft.com/office/word/2010/wordprocessingInk" xmlns:wne="http://schemas.microsoft.com/office/word/2006/wordml" xmlns:wps="http://schemas.microsoft.com/office/word/2010/wordprocessingShape" mc:Ignorable="w14 w15 w16se wp14">
+<w:endnotes xmlns:wpc="http://schemas.microsoft.com/office/word/2010/wordprocessingCanvas" xmlns:cx="http://schemas.microsoft.com/office/drawing/2014/chartex" xmlns:cx1="http://schemas.microsoft.com/office/drawing/2015/9/8/chartex" xmlns:cx2="http://schemas.microsoft.com/office/drawing/2015/10/21/chartex" xmlns:cx3="http://schemas.microsoft.com/office/drawing/2016/5/9/chartex" xmlns:cx4="http://schemas.microsoft.com/office/drawing/2016/5/10/chartex" xmlns:cx5="http://schemas.microsoft.com/office/drawing/2016/5/11/chartex" xmlns:cx6="http://schemas.microsoft.com/office/drawing/2016/5/12/chartex" xmlns:cx7="http://schemas.microsoft.com/office/drawing/2016/5/13/chartex" xmlns:cx8="http://schemas.microsoft.com/office/drawing/2016/5/14/chartex" xmlns:mc="http://schemas.openxmlformats.org/markup-compatibility/2006" xmlns:aink="http://schemas.microsoft.com/office/drawing/2016/ink" xmlns:am3d="http://schemas.microsoft.com/office/drawing/2017/model3d" xmlns:o="urn:schemas-microsoft-com:office:office" xmlns:oel="http://schemas.microsoft.com/office/2019/extlst" xmlns:r="http://schemas.openxmlformats.org/officeDocument/2006/relationships" xmlns:m="http://schemas.openxmlformats.org/officeDocument/2006/math" xmlns:v="urn:schemas-microsoft-com:vml" xmlns:wp14="http://schemas.microsoft.com/office/word/2010/wordprocessingDrawing" xmlns:wp="http://schemas.openxmlformats.org/drawingml/2006/wordprocessingDrawing" xmlns:w10="urn:schemas-microsoft-com:office:word" xmlns:w="http://schemas.openxmlformats.org/wordprocessingml/2006/main" xmlns:w14="http://schemas.microsoft.com/office/word/2010/wordml" xmlns:w15="http://schemas.microsoft.com/office/word/2012/wordml" xmlns:w16cex="http://schemas.microsoft.com/office/word/2018/wordml/cex" xmlns:w16cid="http://schemas.microsoft.com/office/word/2016/wordml/cid" xmlns:w16="http://schemas.microsoft.com/office/word/2018/wordml" xmlns:w16sdtdh="http://schemas.microsoft.com/office/word/2020/wordml/sdtdatahash" xmlns:w16se="http://schemas.microsoft.com/office/word/2015/wordml/symex" xmlns:wpg="http://schemas.microsoft.com/office/word/2010/wordprocessingGroup" xmlns:wpi="http://schemas.microsoft.com/office/word/2010/wordprocessingInk" xmlns:wne="http://schemas.microsoft.com/office/word/2006/wordml" xmlns:wps="http://schemas.microsoft.com/office/word/2010/wordprocessingShape" mc:Ignorable="w14 w15 w16se w16cid w16 w16cex w16sdtdh wp14">
   <w:endnote w:type="separator" w:id="-1">
     <w:p>
       <w:pPr>
@@ -1013,7 +996,7 @@
 </file>
 
 <file path=word/footer1.xml><?xml version="1.0" encoding="utf-8"?>
-<w:ftr xmlns:wpc="http://schemas.microsoft.com/office/word/2010/wordprocessingCanvas" xmlns:cx="http://schemas.microsoft.com/office/drawing/2014/chartex" xmlns:cx1="http://schemas.microsoft.com/office/drawing/2015/9/8/chartex" xmlns:mc="http://schemas.openxmlformats.org/markup-compatibility/2006" xmlns:o="urn:schemas-microsoft-com:office:office" xmlns:r="http://schemas.openxmlformats.org/officeDocument/2006/relationships" xmlns:m="http://schemas.openxmlformats.org/officeDocument/2006/math" xmlns:v="urn:schemas-microsoft-com:vml" xmlns:wp14="http://schemas.microsoft.com/office/word/2010/wordprocessingDrawing" xmlns:wp="http://schemas.openxmlformats.org/drawingml/2006/wordprocessingDrawing" xmlns:w10="urn:schemas-microsoft-com:office:word" xmlns:w="http://schemas.openxmlformats.org/wordprocessingml/2006/main" xmlns:w14="http://schemas.microsoft.com/office/word/2010/wordml" xmlns:w15="http://schemas.microsoft.com/office/word/2012/wordml" xmlns:w16se="http://schemas.microsoft.com/office/word/2015/wordml/symex" xmlns:wpg="http://schemas.microsoft.com/office/word/2010/wordprocessingGroup" xmlns:wpi="http://schemas.microsoft.com/office/word/2010/wordprocessingInk" xmlns:wne="http://schemas.microsoft.com/office/word/2006/wordml" xmlns:wps="http://schemas.microsoft.com/office/word/2010/wordprocessingShape" mc:Ignorable="w14 w15 w16se wp14">
+<w:ftr xmlns:wpc="http://schemas.microsoft.com/office/word/2010/wordprocessingCanvas" xmlns:cx="http://schemas.microsoft.com/office/drawing/2014/chartex" xmlns:cx1="http://schemas.microsoft.com/office/drawing/2015/9/8/chartex" xmlns:cx2="http://schemas.microsoft.com/office/drawing/2015/10/21/chartex" xmlns:cx3="http://schemas.microsoft.com/office/drawing/2016/5/9/chartex" xmlns:cx4="http://schemas.microsoft.com/office/drawing/2016/5/10/chartex" xmlns:cx5="http://schemas.microsoft.com/office/drawing/2016/5/11/chartex" xmlns:cx6="http://schemas.microsoft.com/office/drawing/2016/5/12/chartex" xmlns:cx7="http://schemas.microsoft.com/office/drawing/2016/5/13/chartex" xmlns:cx8="http://schemas.microsoft.com/office/drawing/2016/5/14/chartex" xmlns:mc="http://schemas.openxmlformats.org/markup-compatibility/2006" xmlns:aink="http://schemas.microsoft.com/office/drawing/2016/ink" xmlns:am3d="http://schemas.microsoft.com/office/drawing/2017/model3d" xmlns:o="urn:schemas-microsoft-com:office:office" xmlns:oel="http://schemas.microsoft.com/office/2019/extlst" xmlns:r="http://schemas.openxmlformats.org/officeDocument/2006/relationships" xmlns:m="http://schemas.openxmlformats.org/officeDocument/2006/math" xmlns:v="urn:schemas-microsoft-com:vml" xmlns:wp14="http://schemas.microsoft.com/office/word/2010/wordprocessingDrawing" xmlns:wp="http://schemas.openxmlformats.org/drawingml/2006/wordprocessingDrawing" xmlns:w10="urn:schemas-microsoft-com:office:word" xmlns:w="http://schemas.openxmlformats.org/wordprocessingml/2006/main" xmlns:w14="http://schemas.microsoft.com/office/word/2010/wordml" xmlns:w15="http://schemas.microsoft.com/office/word/2012/wordml" xmlns:w16cex="http://schemas.microsoft.com/office/word/2018/wordml/cex" xmlns:w16cid="http://schemas.microsoft.com/office/word/2016/wordml/cid" xmlns:w16="http://schemas.microsoft.com/office/word/2018/wordml" xmlns:w16sdtdh="http://schemas.microsoft.com/office/word/2020/wordml/sdtdatahash" xmlns:w16se="http://schemas.microsoft.com/office/word/2015/wordml/symex" xmlns:wpg="http://schemas.microsoft.com/office/word/2010/wordprocessingGroup" xmlns:wpi="http://schemas.microsoft.com/office/word/2010/wordprocessingInk" xmlns:wne="http://schemas.microsoft.com/office/word/2006/wordml" xmlns:wps="http://schemas.microsoft.com/office/word/2010/wordprocessingShape" mc:Ignorable="w14 w15 w16se w16cid w16 w16cex w16sdtdh wp14">
   <w:p>
     <w:pPr>
       <w:pStyle w:val="Footer"/>
@@ -1709,7 +1692,7 @@
             </wp:anchor>
           </w:drawing>
         </mc:Choice>
-        <mc:Fallback xmlns:w16sdtdh="http://schemas.microsoft.com/office/word/2020/wordml/sdtdatahash" xmlns:w16="http://schemas.microsoft.com/office/word/2018/wordml" xmlns:w16cid="http://schemas.microsoft.com/office/word/2016/wordml/cid" xmlns:w16cex="http://schemas.microsoft.com/office/word/2018/wordml/cex" xmlns:oel="http://schemas.microsoft.com/office/2019/extlst" xmlns:am3d="http://schemas.microsoft.com/office/drawing/2017/model3d" xmlns:aink="http://schemas.microsoft.com/office/drawing/2016/ink" xmlns:cx8="http://schemas.microsoft.com/office/drawing/2016/5/14/chartex" xmlns:cx7="http://schemas.microsoft.com/office/drawing/2016/5/13/chartex" xmlns:cx6="http://schemas.microsoft.com/office/drawing/2016/5/12/chartex" xmlns:cx5="http://schemas.microsoft.com/office/drawing/2016/5/11/chartex" xmlns:cx4="http://schemas.microsoft.com/office/drawing/2016/5/10/chartex" xmlns:cx3="http://schemas.microsoft.com/office/drawing/2016/5/9/chartex" xmlns:cx2="http://schemas.microsoft.com/office/drawing/2015/10/21/chartex">
+        <mc:Fallback>
           <w:pict>
             <v:line w14:anchorId="23DA4A24" id="Straight Connector 19" o:spid="_x0000_s1026" style="position:absolute;flip:y;z-index:251659264;visibility:visible;mso-wrap-style:square;mso-width-percent:0;mso-height-percent:0;mso-wrap-distance-left:9pt;mso-wrap-distance-top:0;mso-wrap-distance-right:9pt;mso-wrap-distance-bottom:0;mso-position-horizontal:absolute;mso-position-horizontal-relative:text;mso-position-vertical:absolute;mso-position-vertical-relative:text;mso-width-percent:0;mso-height-percent:0;mso-width-relative:page;mso-height-relative:page" from="-.1pt,5.2pt" to="520.7pt,5.2pt" o:gfxdata="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" strokecolor="#974706 [1609]" strokeweight="1pt">
               <v:stroke endcap="round"/>
@@ -2084,7 +2067,7 @@
 </file>
 
 <file path=word/footnotes.xml><?xml version="1.0" encoding="utf-8"?>
-<w:footnotes xmlns:wpc="http://schemas.microsoft.com/office/word/2010/wordprocessingCanvas" xmlns:cx="http://schemas.microsoft.com/office/drawing/2014/chartex" xmlns:cx1="http://schemas.microsoft.com/office/drawing/2015/9/8/chartex" xmlns:mc="http://schemas.openxmlformats.org/markup-compatibility/2006" xmlns:o="urn:schemas-microsoft-com:office:office" xmlns:r="http://schemas.openxmlformats.org/officeDocument/2006/relationships" xmlns:m="http://schemas.openxmlformats.org/officeDocument/2006/math" xmlns:v="urn:schemas-microsoft-com:vml" xmlns:wp14="http://schemas.microsoft.com/office/word/2010/wordprocessingDrawing" xmlns:wp="http://schemas.openxmlformats.org/drawingml/2006/wordprocessingDrawing" xmlns:w10="urn:schemas-microsoft-com:office:word" xmlns:w="http://schemas.openxmlformats.org/wordprocessingml/2006/main" xmlns:w14="http://schemas.microsoft.com/office/word/2010/wordml" xmlns:w15="http://schemas.microsoft.com/office/word/2012/wordml" xmlns:w16se="http://schemas.microsoft.com/office/word/2015/wordml/symex" xmlns:wpg="http://schemas.microsoft.com/office/word/2010/wordprocessingGroup" xmlns:wpi="http://schemas.microsoft.com/office/word/2010/wordprocessingInk" xmlns:wne="http://schemas.microsoft.com/office/word/2006/wordml" xmlns:wps="http://schemas.microsoft.com/office/word/2010/wordprocessingShape" mc:Ignorable="w14 w15 w16se wp14">
+<w:footnotes xmlns:wpc="http://schemas.microsoft.com/office/word/2010/wordprocessingCanvas" xmlns:cx="http://schemas.microsoft.com/office/drawing/2014/chartex" xmlns:cx1="http://schemas.microsoft.com/office/drawing/2015/9/8/chartex" xmlns:cx2="http://schemas.microsoft.com/office/drawing/2015/10/21/chartex" xmlns:cx3="http://schemas.microsoft.com/office/drawing/2016/5/9/chartex" xmlns:cx4="http://schemas.microsoft.com/office/drawing/2016/5/10/chartex" xmlns:cx5="http://schemas.microsoft.com/office/drawing/2016/5/11/chartex" xmlns:cx6="http://schemas.microsoft.com/office/drawing/2016/5/12/chartex" xmlns:cx7="http://schemas.microsoft.com/office/drawing/2016/5/13/chartex" xmlns:cx8="http://schemas.microsoft.com/office/drawing/2016/5/14/chartex" xmlns:mc="http://schemas.openxmlformats.org/markup-compatibility/2006" xmlns:aink="http://schemas.microsoft.com/office/drawing/2016/ink" xmlns:am3d="http://schemas.microsoft.com/office/drawing/2017/model3d" xmlns:o="urn:schemas-microsoft-com:office:office" xmlns:oel="http://schemas.microsoft.com/office/2019/extlst" xmlns:r="http://schemas.openxmlformats.org/officeDocument/2006/relationships" xmlns:m="http://schemas.openxmlformats.org/officeDocument/2006/math" xmlns:v="urn:schemas-microsoft-com:vml" xmlns:wp14="http://schemas.microsoft.com/office/word/2010/wordprocessingDrawing" xmlns:wp="http://schemas.openxmlformats.org/drawingml/2006/wordprocessingDrawing" xmlns:w10="urn:schemas-microsoft-com:office:word" xmlns:w="http://schemas.openxmlformats.org/wordprocessingml/2006/main" xmlns:w14="http://schemas.microsoft.com/office/word/2010/wordml" xmlns:w15="http://schemas.microsoft.com/office/word/2012/wordml" xmlns:w16cex="http://schemas.microsoft.com/office/word/2018/wordml/cex" xmlns:w16cid="http://schemas.microsoft.com/office/word/2016/wordml/cid" xmlns:w16="http://schemas.microsoft.com/office/word/2018/wordml" xmlns:w16sdtdh="http://schemas.microsoft.com/office/word/2020/wordml/sdtdatahash" xmlns:w16se="http://schemas.microsoft.com/office/word/2015/wordml/symex" xmlns:wpg="http://schemas.microsoft.com/office/word/2010/wordprocessingGroup" xmlns:wpi="http://schemas.microsoft.com/office/word/2010/wordprocessingInk" xmlns:wne="http://schemas.microsoft.com/office/word/2006/wordml" xmlns:wps="http://schemas.microsoft.com/office/word/2010/wordprocessingShape" mc:Ignorable="w14 w15 w16se w16cid w16 w16cex w16sdtdh wp14">
   <w:footnote w:type="separator" w:id="-1">
     <w:p>
       <w:pPr>
@@ -2109,7 +2092,7 @@
 </file>
 
 <file path=word/header1.xml><?xml version="1.0" encoding="utf-8"?>
-<w:hdr xmlns:wpc="http://schemas.microsoft.com/office/word/2010/wordprocessingCanvas" xmlns:cx="http://schemas.microsoft.com/office/drawing/2014/chartex" xmlns:cx1="http://schemas.microsoft.com/office/drawing/2015/9/8/chartex" xmlns:mc="http://schemas.openxmlformats.org/markup-compatibility/2006" xmlns:o="urn:schemas-microsoft-com:office:office" xmlns:r="http://schemas.openxmlformats.org/officeDocument/2006/relationships" xmlns:m="http://schemas.openxmlformats.org/officeDocument/2006/math" xmlns:v="urn:schemas-microsoft-com:vml" xmlns:wp14="http://schemas.microsoft.com/office/word/2010/wordprocessingDrawing" xmlns:wp="http://schemas.openxmlformats.org/drawingml/2006/wordprocessingDrawing" xmlns:w10="urn:schemas-microsoft-com:office:word" xmlns:w="http://schemas.openxmlformats.org/wordprocessingml/2006/main" xmlns:w14="http://schemas.microsoft.com/office/word/2010/wordml" xmlns:w15="http://schemas.microsoft.com/office/word/2012/wordml" xmlns:w16se="http://schemas.microsoft.com/office/word/2015/wordml/symex" xmlns:wpg="http://schemas.microsoft.com/office/word/2010/wordprocessingGroup" xmlns:wpi="http://schemas.microsoft.com/office/word/2010/wordprocessingInk" xmlns:wne="http://schemas.microsoft.com/office/word/2006/wordml" xmlns:wps="http://schemas.microsoft.com/office/word/2010/wordprocessingShape" mc:Ignorable="w14 w15 w16se wp14">
+<w:hdr xmlns:wpc="http://schemas.microsoft.com/office/word/2010/wordprocessingCanvas" xmlns:cx="http://schemas.microsoft.com/office/drawing/2014/chartex" xmlns:cx1="http://schemas.microsoft.com/office/drawing/2015/9/8/chartex" xmlns:cx2="http://schemas.microsoft.com/office/drawing/2015/10/21/chartex" xmlns:cx3="http://schemas.microsoft.com/office/drawing/2016/5/9/chartex" xmlns:cx4="http://schemas.microsoft.com/office/drawing/2016/5/10/chartex" xmlns:cx5="http://schemas.microsoft.com/office/drawing/2016/5/11/chartex" xmlns:cx6="http://schemas.microsoft.com/office/drawing/2016/5/12/chartex" xmlns:cx7="http://schemas.microsoft.com/office/drawing/2016/5/13/chartex" xmlns:cx8="http://schemas.microsoft.com/office/drawing/2016/5/14/chartex" xmlns:mc="http://schemas.openxmlformats.org/markup-compatibility/2006" xmlns:aink="http://schemas.microsoft.com/office/drawing/2016/ink" xmlns:am3d="http://schemas.microsoft.com/office/drawing/2017/model3d" xmlns:o="urn:schemas-microsoft-com:office:office" xmlns:oel="http://schemas.microsoft.com/office/2019/extlst" xmlns:r="http://schemas.openxmlformats.org/officeDocument/2006/relationships" xmlns:m="http://schemas.openxmlformats.org/officeDocument/2006/math" xmlns:v="urn:schemas-microsoft-com:vml" xmlns:wp14="http://schemas.microsoft.com/office/word/2010/wordprocessingDrawing" xmlns:wp="http://schemas.openxmlformats.org/drawingml/2006/wordprocessingDrawing" xmlns:w10="urn:schemas-microsoft-com:office:word" xmlns:w="http://schemas.openxmlformats.org/wordprocessingml/2006/main" xmlns:w14="http://schemas.microsoft.com/office/word/2010/wordml" xmlns:w15="http://schemas.microsoft.com/office/word/2012/wordml" xmlns:w16cex="http://schemas.microsoft.com/office/word/2018/wordml/cex" xmlns:w16cid="http://schemas.microsoft.com/office/word/2016/wordml/cid" xmlns:w16="http://schemas.microsoft.com/office/word/2018/wordml" xmlns:w16sdtdh="http://schemas.microsoft.com/office/word/2020/wordml/sdtdatahash" xmlns:w16se="http://schemas.microsoft.com/office/word/2015/wordml/symex" xmlns:wpg="http://schemas.microsoft.com/office/word/2010/wordprocessingGroup" xmlns:wpi="http://schemas.microsoft.com/office/word/2010/wordprocessingInk" xmlns:wne="http://schemas.microsoft.com/office/word/2006/wordml" xmlns:wps="http://schemas.microsoft.com/office/word/2010/wordprocessingShape" mc:Ignorable="w14 w15 w16se w16cid w16 w16cex w16sdtdh wp14">
   <w:p>
     <w:pPr>
       <w:pStyle w:val="Header"/>
@@ -2120,7 +2103,7 @@
 </file>
 
 <file path=word/numbering.xml><?xml version="1.0" encoding="utf-8"?>
-<w:numbering xmlns:wpc="http://schemas.microsoft.com/office/word/2010/wordprocessingCanvas" xmlns:cx="http://schemas.microsoft.com/office/drawing/2014/chartex" xmlns:cx1="http://schemas.microsoft.com/office/drawing/2015/9/8/chartex" xmlns:mc="http://schemas.openxmlformats.org/markup-compatibility/2006" xmlns:o="urn:schemas-microsoft-com:office:office" xmlns:r="http://schemas.openxmlformats.org/officeDocument/2006/relationships" xmlns:m="http://schemas.openxmlformats.org/officeDocument/2006/math" xmlns:v="urn:schemas-microsoft-com:vml" xmlns:wp14="http://schemas.microsoft.com/office/word/2010/wordprocessingDrawing" xmlns:wp="http://schemas.openxmlformats.org/drawingml/2006/wordprocessingDrawing" xmlns:w10="urn:schemas-microsoft-com:office:word" xmlns:w="http://schemas.openxmlformats.org/wordprocessingml/2006/main" xmlns:w14="http://schemas.microsoft.com/office/word/2010/wordml" xmlns:w15="http://schemas.microsoft.com/office/word/2012/wordml" xmlns:w16se="http://schemas.microsoft.com/office/word/2015/wordml/symex" xmlns:wpg="http://schemas.microsoft.com/office/word/2010/wordprocessingGroup" xmlns:wpi="http://schemas.microsoft.com/office/word/2010/wordprocessingInk" xmlns:wne="http://schemas.microsoft.com/office/word/2006/wordml" xmlns:wps="http://schemas.microsoft.com/office/word/2010/wordprocessingShape" mc:Ignorable="w14 w15 w16se wp14">
+<w:numbering xmlns:wpc="http://schemas.microsoft.com/office/word/2010/wordprocessingCanvas" xmlns:cx="http://schemas.microsoft.com/office/drawing/2014/chartex" xmlns:cx1="http://schemas.microsoft.com/office/drawing/2015/9/8/chartex" xmlns:cx2="http://schemas.microsoft.com/office/drawing/2015/10/21/chartex" xmlns:cx3="http://schemas.microsoft.com/office/drawing/2016/5/9/chartex" xmlns:cx4="http://schemas.microsoft.com/office/drawing/2016/5/10/chartex" xmlns:cx5="http://schemas.microsoft.com/office/drawing/2016/5/11/chartex" xmlns:cx6="http://schemas.microsoft.com/office/drawing/2016/5/12/chartex" xmlns:cx7="http://schemas.microsoft.com/office/drawing/2016/5/13/chartex" xmlns:cx8="http://schemas.microsoft.com/office/drawing/2016/5/14/chartex" xmlns:mc="http://schemas.openxmlformats.org/markup-compatibility/2006" xmlns:aink="http://schemas.microsoft.com/office/drawing/2016/ink" xmlns:am3d="http://schemas.microsoft.com/office/drawing/2017/model3d" xmlns:o="urn:schemas-microsoft-com:office:office" xmlns:oel="http://schemas.microsoft.com/office/2019/extlst" xmlns:r="http://schemas.openxmlformats.org/officeDocument/2006/relationships" xmlns:m="http://schemas.openxmlformats.org/officeDocument/2006/math" xmlns:v="urn:schemas-microsoft-com:vml" xmlns:wp14="http://schemas.microsoft.com/office/word/2010/wordprocessingDrawing" xmlns:wp="http://schemas.openxmlformats.org/drawingml/2006/wordprocessingDrawing" xmlns:w10="urn:schemas-microsoft-com:office:word" xmlns:w="http://schemas.openxmlformats.org/wordprocessingml/2006/main" xmlns:w14="http://schemas.microsoft.com/office/word/2010/wordml" xmlns:w15="http://schemas.microsoft.com/office/word/2012/wordml" xmlns:w16cex="http://schemas.microsoft.com/office/word/2018/wordml/cex" xmlns:w16cid="http://schemas.microsoft.com/office/word/2016/wordml/cid" xmlns:w16="http://schemas.microsoft.com/office/word/2018/wordml" xmlns:w16sdtdh="http://schemas.microsoft.com/office/word/2020/wordml/sdtdatahash" xmlns:w16se="http://schemas.microsoft.com/office/word/2015/wordml/symex" xmlns:wpg="http://schemas.microsoft.com/office/word/2010/wordprocessingGroup" xmlns:wpi="http://schemas.microsoft.com/office/word/2010/wordprocessingInk" xmlns:wne="http://schemas.microsoft.com/office/word/2006/wordml" xmlns:wps="http://schemas.microsoft.com/office/word/2010/wordprocessingShape" mc:Ignorable="w14 w15 w16se w16cid w16 w16cex w16sdtdh wp14">
   <w:abstractNum w:abstractNumId="0" w15:restartNumberingAfterBreak="0">
     <w:nsid w:val="04E60920"/>
     <w:multiLevelType w:val="hybridMultilevel"/>
@@ -6808,34 +6791,34 @@
       </w:rPr>
     </w:lvl>
   </w:abstractNum>
-  <w:num w:numId="1">
+  <w:num w:numId="1" w16cid:durableId="1696343516">
     <w:abstractNumId w:val="0"/>
   </w:num>
-  <w:num w:numId="2">
+  <w:num w:numId="2" w16cid:durableId="1127502828">
     <w:abstractNumId w:val="45"/>
   </w:num>
-  <w:num w:numId="3">
+  <w:num w:numId="3" w16cid:durableId="2071222841">
     <w:abstractNumId w:val="8"/>
   </w:num>
-  <w:num w:numId="4">
+  <w:num w:numId="4" w16cid:durableId="169443195">
     <w:abstractNumId w:val="29"/>
   </w:num>
-  <w:num w:numId="5">
+  <w:num w:numId="5" w16cid:durableId="1486580639">
     <w:abstractNumId w:val="30"/>
   </w:num>
-  <w:num w:numId="6">
+  <w:num w:numId="6" w16cid:durableId="1746493837">
     <w:abstractNumId w:val="36"/>
   </w:num>
-  <w:num w:numId="7">
+  <w:num w:numId="7" w16cid:durableId="1896625737">
     <w:abstractNumId w:val="3"/>
   </w:num>
-  <w:num w:numId="8">
+  <w:num w:numId="8" w16cid:durableId="26834560">
     <w:abstractNumId w:val="7"/>
   </w:num>
-  <w:num w:numId="9">
+  <w:num w:numId="9" w16cid:durableId="523983768">
     <w:abstractNumId w:val="26"/>
   </w:num>
-  <w:num w:numId="10">
+  <w:num w:numId="10" w16cid:durableId="681931053">
     <w:abstractNumId w:val="12"/>
     <w:lvlOverride w:ilvl="0">
       <w:startOverride w:val="1"/>
@@ -6865,122 +6848,122 @@
       <w:startOverride w:val="1"/>
     </w:lvlOverride>
   </w:num>
-  <w:num w:numId="11">
+  <w:num w:numId="11" w16cid:durableId="1119227638">
     <w:abstractNumId w:val="4"/>
   </w:num>
-  <w:num w:numId="12">
+  <w:num w:numId="12" w16cid:durableId="848644331">
     <w:abstractNumId w:val="19"/>
   </w:num>
-  <w:num w:numId="13">
+  <w:num w:numId="13" w16cid:durableId="1787695793">
     <w:abstractNumId w:val="1"/>
   </w:num>
-  <w:num w:numId="14">
+  <w:num w:numId="14" w16cid:durableId="335839132">
     <w:abstractNumId w:val="35"/>
   </w:num>
-  <w:num w:numId="15">
+  <w:num w:numId="15" w16cid:durableId="1544168615">
     <w:abstractNumId w:val="9"/>
   </w:num>
-  <w:num w:numId="16">
+  <w:num w:numId="16" w16cid:durableId="753357885">
     <w:abstractNumId w:val="40"/>
   </w:num>
-  <w:num w:numId="17">
+  <w:num w:numId="17" w16cid:durableId="2033651851">
     <w:abstractNumId w:val="27"/>
   </w:num>
-  <w:num w:numId="18">
+  <w:num w:numId="18" w16cid:durableId="1145703909">
     <w:abstractNumId w:val="44"/>
   </w:num>
-  <w:num w:numId="19">
+  <w:num w:numId="19" w16cid:durableId="1369836915">
     <w:abstractNumId w:val="37"/>
   </w:num>
-  <w:num w:numId="20">
+  <w:num w:numId="20" w16cid:durableId="1628316309">
     <w:abstractNumId w:val="18"/>
   </w:num>
-  <w:num w:numId="21">
+  <w:num w:numId="21" w16cid:durableId="1760908203">
     <w:abstractNumId w:val="33"/>
   </w:num>
-  <w:num w:numId="22">
+  <w:num w:numId="22" w16cid:durableId="1804929386">
     <w:abstractNumId w:val="11"/>
   </w:num>
-  <w:num w:numId="23">
+  <w:num w:numId="23" w16cid:durableId="1237059043">
     <w:abstractNumId w:val="14"/>
   </w:num>
-  <w:num w:numId="24">
+  <w:num w:numId="24" w16cid:durableId="1006131857">
     <w:abstractNumId w:val="2"/>
   </w:num>
-  <w:num w:numId="25">
+  <w:num w:numId="25" w16cid:durableId="38289820">
     <w:abstractNumId w:val="6"/>
   </w:num>
-  <w:num w:numId="26">
+  <w:num w:numId="26" w16cid:durableId="1552617620">
     <w:abstractNumId w:val="15"/>
   </w:num>
-  <w:num w:numId="27">
+  <w:num w:numId="27" w16cid:durableId="1727072007">
     <w:abstractNumId w:val="39"/>
   </w:num>
-  <w:num w:numId="28">
+  <w:num w:numId="28" w16cid:durableId="1257439593">
     <w:abstractNumId w:val="17"/>
   </w:num>
-  <w:num w:numId="29">
+  <w:num w:numId="29" w16cid:durableId="465246473">
     <w:abstractNumId w:val="43"/>
   </w:num>
-  <w:num w:numId="30">
+  <w:num w:numId="30" w16cid:durableId="1009672898">
     <w:abstractNumId w:val="20"/>
   </w:num>
-  <w:num w:numId="31">
+  <w:num w:numId="31" w16cid:durableId="913127088">
     <w:abstractNumId w:val="10"/>
   </w:num>
-  <w:num w:numId="32">
+  <w:num w:numId="32" w16cid:durableId="1929652935">
     <w:abstractNumId w:val="38"/>
   </w:num>
-  <w:num w:numId="33">
+  <w:num w:numId="33" w16cid:durableId="1325083306">
     <w:abstractNumId w:val="41"/>
   </w:num>
-  <w:num w:numId="34">
+  <w:num w:numId="34" w16cid:durableId="1712725399">
     <w:abstractNumId w:val="25"/>
   </w:num>
-  <w:num w:numId="35">
+  <w:num w:numId="35" w16cid:durableId="703794065">
     <w:abstractNumId w:val="42"/>
   </w:num>
-  <w:num w:numId="36">
+  <w:num w:numId="36" w16cid:durableId="712072732">
     <w:abstractNumId w:val="5"/>
   </w:num>
-  <w:num w:numId="37">
+  <w:num w:numId="37" w16cid:durableId="755521937">
     <w:abstractNumId w:val="21"/>
   </w:num>
-  <w:num w:numId="38">
+  <w:num w:numId="38" w16cid:durableId="869027448">
     <w:abstractNumId w:val="13"/>
   </w:num>
-  <w:num w:numId="39">
+  <w:num w:numId="39" w16cid:durableId="31614775">
     <w:abstractNumId w:val="31"/>
   </w:num>
-  <w:num w:numId="40">
+  <w:num w:numId="40" w16cid:durableId="691880438">
     <w:abstractNumId w:val="24"/>
   </w:num>
-  <w:num w:numId="41">
+  <w:num w:numId="41" w16cid:durableId="908155098">
     <w:abstractNumId w:val="22"/>
   </w:num>
-  <w:num w:numId="42">
+  <w:num w:numId="42" w16cid:durableId="619381792">
     <w:abstractNumId w:val="34"/>
   </w:num>
-  <w:num w:numId="43">
+  <w:num w:numId="43" w16cid:durableId="1208493056">
     <w:abstractNumId w:val="4"/>
   </w:num>
-  <w:num w:numId="44">
+  <w:num w:numId="44" w16cid:durableId="808942413">
     <w:abstractNumId w:val="16"/>
   </w:num>
-  <w:num w:numId="45">
+  <w:num w:numId="45" w16cid:durableId="1576088770">
     <w:abstractNumId w:val="28"/>
   </w:num>
-  <w:num w:numId="46">
+  <w:num w:numId="46" w16cid:durableId="1117410892">
     <w:abstractNumId w:val="23"/>
   </w:num>
-  <w:num w:numId="47">
+  <w:num w:numId="47" w16cid:durableId="281427521">
     <w:abstractNumId w:val="32"/>
   </w:num>
 </w:numbering>
 </file>
 
 <file path=word/styles.xml><?xml version="1.0" encoding="utf-8"?>
-<w:styles xmlns:mc="http://schemas.openxmlformats.org/markup-compatibility/2006" xmlns:r="http://schemas.openxmlformats.org/officeDocument/2006/relationships" xmlns:w="http://schemas.openxmlformats.org/wordprocessingml/2006/main" xmlns:w14="http://schemas.microsoft.com/office/word/2010/wordml" xmlns:w15="http://schemas.microsoft.com/office/word/2012/wordml" xmlns:w16se="http://schemas.microsoft.com/office/word/2015/wordml/symex" mc:Ignorable="w14 w15 w16se">
+<w:styles xmlns:mc="http://schemas.openxmlformats.org/markup-compatibility/2006" xmlns:r="http://schemas.openxmlformats.org/officeDocument/2006/relationships" xmlns:w="http://schemas.openxmlformats.org/wordprocessingml/2006/main" xmlns:w14="http://schemas.microsoft.com/office/word/2010/wordml" xmlns:w15="http://schemas.microsoft.com/office/word/2012/wordml" xmlns:w16cex="http://schemas.microsoft.com/office/word/2018/wordml/cex" xmlns:w16cid="http://schemas.microsoft.com/office/word/2016/wordml/cid" xmlns:w16="http://schemas.microsoft.com/office/word/2018/wordml" xmlns:w16sdtdh="http://schemas.microsoft.com/office/word/2020/wordml/sdtdatahash" xmlns:w16se="http://schemas.microsoft.com/office/word/2015/wordml/symex" mc:Ignorable="w14 w15 w16se w16cid w16 w16cex w16sdtdh">
   <w:docDefaults>
     <w:rPrDefault>
       <w:rPr>
@@ -6996,7 +6979,7 @@
       </w:pPr>
     </w:pPrDefault>
   </w:docDefaults>
-  <w:latentStyles w:defLockedState="0" w:defUIPriority="99" w:defSemiHidden="0" w:defUnhideWhenUsed="0" w:defQFormat="0" w:count="371">
+  <w:latentStyles w:defLockedState="0" w:defUIPriority="99" w:defSemiHidden="0" w:defUnhideWhenUsed="0" w:defQFormat="0" w:count="376">
     <w:lsdException w:name="Normal" w:uiPriority="0" w:qFormat="1"/>
     <w:lsdException w:name="heading 1" w:uiPriority="9" w:qFormat="1"/>
     <w:lsdException w:name="heading 2" w:semiHidden="1" w:uiPriority="9" w:unhideWhenUsed="1" w:qFormat="1"/>
@@ -7368,6 +7351,11 @@
     <w:lsdException w:name="List Table 5 Dark Accent 6" w:uiPriority="50"/>
     <w:lsdException w:name="List Table 6 Colorful Accent 6" w:uiPriority="51"/>
     <w:lsdException w:name="List Table 7 Colorful Accent 6" w:uiPriority="52"/>
+    <w:lsdException w:name="Mention" w:semiHidden="1" w:unhideWhenUsed="1"/>
+    <w:lsdException w:name="Smart Hyperlink" w:semiHidden="1" w:unhideWhenUsed="1"/>
+    <w:lsdException w:name="Hashtag" w:semiHidden="1" w:unhideWhenUsed="1"/>
+    <w:lsdException w:name="Unresolved Mention" w:semiHidden="1" w:unhideWhenUsed="1"/>
+    <w:lsdException w:name="Smart Link" w:semiHidden="1" w:unhideWhenUsed="1"/>
   </w:latentStyles>
   <w:style w:type="paragraph" w:default="1" w:styleId="Normal">
     <w:name w:val="Normal"/>
@@ -7806,8 +7794,8 @@
       <w:u w:val="single"/>
     </w:rPr>
   </w:style>
-  <w:style w:type="character" w:customStyle="1" w:styleId="UnresolvedMention">
-    <w:name w:val="Unresolved Mention"/>
+  <w:style w:type="character" w:customStyle="1" w:styleId="UnresolvedMention1">
+    <w:name w:val="Unresolved Mention1"/>
     <w:basedOn w:val="DefaultParagraphFont"/>
     <w:uiPriority w:val="99"/>
     <w:semiHidden/>

</xml_diff>